<commit_message>
+ Location tag and clean code
</commit_message>
<xml_diff>
--- a/doc/REPORT.docx
+++ b/doc/REPORT.docx
@@ -3405,344 +3405,23 @@
         </w:rPr>
         <w:t>Video</w:t>
       </w:r>
-    </w:p>
-    <w:p>
-      <w:pPr>
-        <w:pStyle w:val="Heading2"/>
-        <w:rPr>
-          <w:rFonts w:cs="Times New Roman"/>
-          <w:color w:val="000000"/>
-          <w:szCs w:val="24"/>
-          <w:lang w:val="en-GB" w:eastAsia="en-GB"/>
-        </w:rPr>
-      </w:pPr>
-      <w:bookmarkStart w:id="9" w:name="_Toc71918943"/>
-      <w:r>
-        <w:rPr>
-          <w:rFonts w:cs="Times New Roman"/>
-          <w:color w:val="000000"/>
-          <w:szCs w:val="24"/>
-          <w:lang w:val="en-GB" w:eastAsia="en-GB"/>
-        </w:rPr>
-        <w:t>Xem thông tin ảnh/video</w:t>
-      </w:r>
-      <w:bookmarkEnd w:id="9"/>
-    </w:p>
-    <w:p>
-      <w:pPr>
-        <w:pStyle w:val="ListParagraph"/>
-        <w:numPr>
-          <w:ilvl w:val="0"/>
-          <w:numId w:val="8"/>
-        </w:numPr>
-        <w:rPr>
-          <w:lang w:eastAsia="en-GB"/>
-        </w:rPr>
-      </w:pPr>
-      <w:r>
-        <w:rPr>
-          <w:lang w:eastAsia="en-GB"/>
-        </w:rPr>
-        <w:t>Thông tin của ảnh/video được lấy ra từ uri truyền qua Safe args. Sau đó sử dụng File để lấy thông tin của uri như ngày được chỉnh sửa, vị trí trong bộ nhớ. Các thông tin được truyền vào</w:t>
-      </w:r>
-    </w:p>
-    <w:p>
-      <w:pPr>
-        <w:pStyle w:val="Heading2"/>
-        <w:rPr>
-          <w:rFonts w:cs="Times New Roman"/>
-          <w:color w:val="000000"/>
-          <w:szCs w:val="24"/>
-          <w:lang w:val="en-GB" w:eastAsia="en-GB"/>
-        </w:rPr>
-      </w:pPr>
-      <w:bookmarkStart w:id="10" w:name="_Toc71918944"/>
-      <w:r>
-        <w:rPr>
-          <w:rFonts w:cs="Times New Roman"/>
-          <w:color w:val="000000"/>
-          <w:szCs w:val="24"/>
-          <w:lang w:val="en-GB" w:eastAsia="en-GB"/>
-        </w:rPr>
-        <w:t>Sao chép ảnh/video</w:t>
-      </w:r>
-      <w:bookmarkEnd w:id="10"/>
-    </w:p>
-    <w:p>
-      <w:pPr>
-        <w:pStyle w:val="Heading2"/>
-        <w:rPr>
-          <w:rFonts w:cs="Times New Roman"/>
-          <w:color w:val="000000"/>
-          <w:szCs w:val="24"/>
-          <w:lang w:val="en-GB" w:eastAsia="en-GB"/>
-        </w:rPr>
-      </w:pPr>
-      <w:bookmarkStart w:id="11" w:name="_Toc71918945"/>
-      <w:r>
-        <w:rPr>
-          <w:rFonts w:cs="Times New Roman"/>
-          <w:color w:val="000000"/>
-          <w:szCs w:val="24"/>
-          <w:lang w:val="en-GB" w:eastAsia="en-GB"/>
-        </w:rPr>
-        <w:t>Xóa ảnh/video</w:t>
-      </w:r>
-      <w:bookmarkEnd w:id="11"/>
-    </w:p>
-    <w:p>
-      <w:pPr>
-        <w:pStyle w:val="ListParagraph"/>
-        <w:numPr>
-          <w:ilvl w:val="0"/>
-          <w:numId w:val="8"/>
-        </w:numPr>
-        <w:rPr>
-          <w:lang w:eastAsia="en-GB"/>
-        </w:rPr>
-      </w:pPr>
-      <w:r>
-        <w:rPr>
-          <w:lang w:eastAsia="en-GB"/>
-        </w:rPr>
-        <w:t>Dùng hàm xoá của MediaStore để xoá ảnh/video từ URI được truyền vào.</w:t>
-      </w:r>
-    </w:p>
-    <w:p>
-      <w:pPr>
-        <w:pStyle w:val="ListParagraph"/>
-        <w:numPr>
-          <w:ilvl w:val="0"/>
-          <w:numId w:val="8"/>
-        </w:numPr>
-        <w:rPr>
-          <w:lang w:eastAsia="en-GB"/>
-        </w:rPr>
-      </w:pPr>
-      <w:r>
-        <w:rPr>
-          <w:lang w:eastAsia="en-GB"/>
-        </w:rPr>
-        <w:t>Bấm xoá thì fragment gọi viewmodel, viewmodel gọi hàm từ reposity để xoá.</w:t>
-      </w:r>
-    </w:p>
-    <w:p>
-      <w:pPr>
-        <w:pStyle w:val="Heading2"/>
-        <w:rPr>
-          <w:rFonts w:cs="Times New Roman"/>
-          <w:color w:val="000000"/>
-          <w:szCs w:val="24"/>
-          <w:lang w:val="en-GB" w:eastAsia="en-GB"/>
-        </w:rPr>
-      </w:pPr>
-      <w:bookmarkStart w:id="12" w:name="_Toc71918946"/>
-      <w:r>
-        <w:rPr>
-          <w:rFonts w:cs="Times New Roman"/>
-          <w:color w:val="000000"/>
-          <w:szCs w:val="24"/>
-          <w:lang w:val="en-GB" w:eastAsia="en-GB"/>
-        </w:rPr>
-        <w:t>Tạo danh mục yêu thích và quản lý ảnh/video yêu thích</w:t>
-      </w:r>
-      <w:bookmarkEnd w:id="12"/>
-    </w:p>
-    <w:p>
-      <w:pPr>
-        <w:pStyle w:val="ListParagraph"/>
-        <w:numPr>
-          <w:ilvl w:val="0"/>
-          <w:numId w:val="8"/>
-        </w:numPr>
-        <w:rPr>
-          <w:lang w:eastAsia="en-GB"/>
-        </w:rPr>
-      </w:pPr>
-      <w:r>
-        <w:rPr>
-          <w:lang w:eastAsia="en-GB"/>
-        </w:rPr>
-        <w:t>Sử dụng Room library tạo một bảng FavouriteItems. Với mỗi item gồm uri, kiểu dữ liệu (ảnh hoặc video: 0 hoặc 1).</w:t>
-      </w:r>
-    </w:p>
-    <w:p>
-      <w:pPr>
-        <w:pStyle w:val="ListParagraph"/>
-        <w:numPr>
-          <w:ilvl w:val="0"/>
-          <w:numId w:val="8"/>
-        </w:numPr>
-        <w:rPr>
-          <w:lang w:eastAsia="en-GB"/>
-        </w:rPr>
-      </w:pPr>
-      <w:r>
-        <w:rPr>
-          <w:lang w:eastAsia="en-GB"/>
-        </w:rPr>
-        <w:t>Khi xem ảnh hoặc video sẽ có nút để thêm insert một item mới hoặc xóa item nếu đã tồn tại.</w:t>
-      </w:r>
-    </w:p>
-    <w:p>
-      <w:pPr>
-        <w:pStyle w:val="Heading2"/>
-        <w:rPr>
-          <w:rFonts w:cs="Times New Roman"/>
-          <w:color w:val="000000"/>
-          <w:szCs w:val="24"/>
-          <w:lang w:val="en-GB" w:eastAsia="en-GB"/>
-        </w:rPr>
-      </w:pPr>
-      <w:bookmarkStart w:id="13" w:name="_Toc71918947"/>
-      <w:r>
-        <w:rPr>
-          <w:rFonts w:cs="Times New Roman"/>
-          <w:color w:val="000000"/>
-          <w:szCs w:val="24"/>
-          <w:lang w:val="en-GB" w:eastAsia="en-GB"/>
-        </w:rPr>
-        <w:t>Đồng bộ với ảnh/video mặc định của android</w:t>
-      </w:r>
-      <w:bookmarkEnd w:id="13"/>
-    </w:p>
-    <w:p>
-      <w:pPr>
-        <w:pStyle w:val="ListParagraph"/>
-        <w:numPr>
-          <w:ilvl w:val="0"/>
-          <w:numId w:val="8"/>
-        </w:numPr>
-        <w:rPr>
-          <w:lang w:eastAsia="en-GB"/>
-        </w:rPr>
-      </w:pPr>
-      <w:r>
-        <w:rPr>
-          <w:lang w:eastAsia="en-GB"/>
-        </w:rPr>
-        <w:t>Vì ứng dụng sử dụng MediaStore và truy cập tất cả các ảnh/video có thể nên về cơ bản ứng dụng đã sử dụng ảnh/video mặc định của android</w:t>
-      </w:r>
-    </w:p>
-    <w:p>
-      <w:pPr>
-        <w:pStyle w:val="Heading2"/>
-        <w:rPr>
-          <w:rFonts w:cs="Times New Roman"/>
-          <w:color w:val="000000"/>
-          <w:szCs w:val="24"/>
-          <w:lang w:val="en-GB" w:eastAsia="en-GB"/>
-        </w:rPr>
-      </w:pPr>
-      <w:bookmarkStart w:id="14" w:name="_Toc71918948"/>
-      <w:r>
-        <w:rPr>
-          <w:rFonts w:cs="Times New Roman"/>
-          <w:color w:val="000000"/>
-          <w:szCs w:val="24"/>
-          <w:lang w:val="en-GB" w:eastAsia="en-GB"/>
-        </w:rPr>
-        <w:t>Thư mục an toàn (tạo mã pin và truy cập phải dung pin)</w:t>
-      </w:r>
-      <w:bookmarkEnd w:id="14"/>
-    </w:p>
-    <w:p>
-      <w:pPr>
-        <w:pStyle w:val="ListParagraph"/>
-        <w:numPr>
-          <w:ilvl w:val="0"/>
-          <w:numId w:val="8"/>
-        </w:numPr>
-        <w:rPr>
-          <w:lang w:eastAsia="en-GB"/>
-        </w:rPr>
-      </w:pPr>
-      <w:r>
-        <w:rPr>
-          <w:lang w:eastAsia="en-GB"/>
-        </w:rPr>
-        <w:t>Tạo một thư mục private của ứng dụng. Việc truy cập vào thư mục này chỉ có thể qua SecureFolderFragment. Và để tới được Fragment này phải đi qua một Fragment để nhập mật khẩu. Mật khẩu này sử dụng AESCrypt để hash và lưu vào Shared Preferences.</w:t>
-      </w:r>
-    </w:p>
-    <w:p>
-      <w:pPr>
-        <w:pStyle w:val="ListParagraph"/>
-        <w:numPr>
-          <w:ilvl w:val="0"/>
-          <w:numId w:val="8"/>
-        </w:numPr>
-        <w:rPr>
-          <w:lang w:eastAsia="en-GB"/>
-        </w:rPr>
-      </w:pPr>
-      <w:r>
-        <w:rPr>
-          <w:lang w:eastAsia="en-GB"/>
-        </w:rPr>
-        <w:t>Khi chuyển ảnh vào thư mục an toàn. Ứng dụng sẽ lấy bitmap của ảnh và lưu vào thư mục private của ứng dụng.</w:t>
-      </w:r>
-    </w:p>
-    <w:p>
-      <w:pPr>
-        <w:pStyle w:val="Heading2"/>
-        <w:rPr>
-          <w:rFonts w:cs="Times New Roman"/>
-          <w:color w:val="000000"/>
-          <w:szCs w:val="24"/>
-          <w:lang w:val="en-GB" w:eastAsia="en-GB"/>
-        </w:rPr>
-      </w:pPr>
-      <w:bookmarkStart w:id="15" w:name="_Toc71918949"/>
-      <w:r>
-        <w:rPr>
-          <w:rFonts w:cs="Times New Roman"/>
-          <w:color w:val="000000"/>
-          <w:szCs w:val="24"/>
-          <w:lang w:val="en-GB" w:eastAsia="en-GB"/>
-        </w:rPr>
-        <w:t>Location tag (gắn thẻ những địa điểm cho hình)</w:t>
-      </w:r>
-      <w:bookmarkEnd w:id="15"/>
-    </w:p>
-    <w:p>
-      <w:pPr>
-        <w:pStyle w:val="Heading2"/>
-        <w:rPr>
-          <w:rFonts w:cs="Times New Roman"/>
-          <w:color w:val="000000"/>
-          <w:szCs w:val="24"/>
-          <w:lang w:val="en-GB" w:eastAsia="en-GB"/>
-        </w:rPr>
-      </w:pPr>
-      <w:bookmarkStart w:id="16" w:name="_Toc71918950"/>
-      <w:r>
-        <w:rPr>
-          <w:rFonts w:cs="Times New Roman"/>
-          <w:color w:val="000000"/>
-          <w:szCs w:val="24"/>
-          <w:lang w:val="en-GB" w:eastAsia="en-GB"/>
-        </w:rPr>
-        <w:t>Trình chiếu ảnh</w:t>
-      </w:r>
-      <w:bookmarkEnd w:id="16"/>
-    </w:p>
-    <w:p>
-      <w:pPr>
-        <w:pStyle w:val="ListParagraph"/>
-        <w:numPr>
-          <w:ilvl w:val="0"/>
-          <w:numId w:val="8"/>
-        </w:numPr>
-        <w:rPr>
-          <w:lang w:eastAsia="en-GB"/>
-        </w:rPr>
-      </w:pPr>
-      <w:r>
-        <w:rPr>
-          <w:lang w:eastAsia="en-GB"/>
-        </w:rPr>
-        <w:lastRenderedPageBreak/>
-        <w:t>Sử dụng Android Image Slider API (</w:t>
+      <w:r>
+        <w:rPr>
+          <w:lang w:eastAsia="en-GB"/>
+        </w:rPr>
+        <w:t xml:space="preserve"> dùng </w:t>
+      </w:r>
+      <w:r>
+        <w:rPr>
+          <w:lang w:eastAsia="en-GB"/>
+        </w:rPr>
+        <w:t>FullscreenVideoView</w:t>
+      </w:r>
+      <w:r>
+        <w:rPr>
+          <w:lang w:eastAsia="en-GB"/>
+        </w:rPr>
+        <w:t xml:space="preserve"> API (</w:t>
       </w:r>
       <w:hyperlink r:id="rId10" w:history="1">
         <w:r>
@@ -3757,7 +3436,7 @@
         <w:rPr>
           <w:lang w:eastAsia="en-GB"/>
         </w:rPr>
-        <w:t>). Đưa vào list uri và tạo một custom toolbar để có thể điều khiển việc bắt đầu trình chiếu và dừng trình chiếu.</w:t>
+        <w:t>) để hiển thị video. API này có thể hỗ trợ xem video, có sẵn các button như skip, nhảy tới thời gian cụ thể, play, stop, xem fullsreen, hỗ trợ xoay màn hình nên thuận tiện cho việc hiển thị video.</w:t>
       </w:r>
     </w:p>
     <w:p>
@@ -3770,7 +3449,7 @@
           <w:lang w:val="en-GB" w:eastAsia="en-GB"/>
         </w:rPr>
       </w:pPr>
-      <w:bookmarkStart w:id="17" w:name="_Toc71918951"/>
+      <w:bookmarkStart w:id="9" w:name="_Toc71918943"/>
       <w:r>
         <w:rPr>
           <w:rFonts w:cs="Times New Roman"/>
@@ -3778,9 +3457,9 @@
           <w:szCs w:val="24"/>
           <w:lang w:val="en-GB" w:eastAsia="en-GB"/>
         </w:rPr>
-        <w:t>Chia sẻ ảnh qua ứng dụng khác</w:t>
-      </w:r>
-      <w:bookmarkEnd w:id="17"/>
+        <w:t>Xem thông tin ảnh/video</w:t>
+      </w:r>
+      <w:bookmarkEnd w:id="9"/>
     </w:p>
     <w:p>
       <w:pPr>
@@ -3797,6 +3476,360 @@
         <w:rPr>
           <w:lang w:eastAsia="en-GB"/>
         </w:rPr>
+        <w:t>Thông tin của ảnh/video được lấy ra từ uri truyền qua Safe args. Sau đó sử dụng File để lấy thông tin của uri như ngày được chỉnh sửa, vị trí trong bộ nhớ. Các thông tin được truyền vào</w:t>
+      </w:r>
+    </w:p>
+    <w:p>
+      <w:pPr>
+        <w:pStyle w:val="Heading2"/>
+        <w:rPr>
+          <w:rFonts w:cs="Times New Roman"/>
+          <w:color w:val="000000"/>
+          <w:szCs w:val="24"/>
+          <w:lang w:val="en-GB" w:eastAsia="en-GB"/>
+        </w:rPr>
+      </w:pPr>
+      <w:bookmarkStart w:id="10" w:name="_Toc71918944"/>
+      <w:r>
+        <w:rPr>
+          <w:rFonts w:cs="Times New Roman"/>
+          <w:color w:val="000000"/>
+          <w:szCs w:val="24"/>
+          <w:lang w:val="en-GB" w:eastAsia="en-GB"/>
+        </w:rPr>
+        <w:t>Sao chép ảnh/video</w:t>
+      </w:r>
+      <w:bookmarkEnd w:id="10"/>
+    </w:p>
+    <w:p>
+      <w:pPr>
+        <w:pStyle w:val="Heading2"/>
+        <w:rPr>
+          <w:rFonts w:cs="Times New Roman"/>
+          <w:color w:val="000000"/>
+          <w:szCs w:val="24"/>
+          <w:lang w:val="en-GB" w:eastAsia="en-GB"/>
+        </w:rPr>
+      </w:pPr>
+      <w:bookmarkStart w:id="11" w:name="_Toc71918945"/>
+      <w:r>
+        <w:rPr>
+          <w:rFonts w:cs="Times New Roman"/>
+          <w:color w:val="000000"/>
+          <w:szCs w:val="24"/>
+          <w:lang w:val="en-GB" w:eastAsia="en-GB"/>
+        </w:rPr>
+        <w:t>Xóa ảnh/video</w:t>
+      </w:r>
+      <w:bookmarkEnd w:id="11"/>
+    </w:p>
+    <w:p>
+      <w:pPr>
+        <w:pStyle w:val="ListParagraph"/>
+        <w:numPr>
+          <w:ilvl w:val="0"/>
+          <w:numId w:val="8"/>
+        </w:numPr>
+        <w:rPr>
+          <w:lang w:eastAsia="en-GB"/>
+        </w:rPr>
+      </w:pPr>
+      <w:r>
+        <w:rPr>
+          <w:lang w:eastAsia="en-GB"/>
+        </w:rPr>
+        <w:t>Dùng hàm xoá của MediaStore để xoá ảnh/video từ URI được truyền vào.</w:t>
+      </w:r>
+    </w:p>
+    <w:p>
+      <w:pPr>
+        <w:pStyle w:val="ListParagraph"/>
+        <w:numPr>
+          <w:ilvl w:val="0"/>
+          <w:numId w:val="8"/>
+        </w:numPr>
+        <w:rPr>
+          <w:lang w:eastAsia="en-GB"/>
+        </w:rPr>
+      </w:pPr>
+      <w:r>
+        <w:rPr>
+          <w:lang w:eastAsia="en-GB"/>
+        </w:rPr>
+        <w:t>Bấm xoá thì fragment gọi viewmodel, viewmodel gọi hàm từ reposity để xoá.</w:t>
+      </w:r>
+    </w:p>
+    <w:p>
+      <w:pPr>
+        <w:pStyle w:val="Heading2"/>
+        <w:rPr>
+          <w:rFonts w:cs="Times New Roman"/>
+          <w:color w:val="000000"/>
+          <w:szCs w:val="24"/>
+          <w:lang w:val="en-GB" w:eastAsia="en-GB"/>
+        </w:rPr>
+      </w:pPr>
+      <w:bookmarkStart w:id="12" w:name="_Toc71918946"/>
+      <w:r>
+        <w:rPr>
+          <w:rFonts w:cs="Times New Roman"/>
+          <w:color w:val="000000"/>
+          <w:szCs w:val="24"/>
+          <w:lang w:val="en-GB" w:eastAsia="en-GB"/>
+        </w:rPr>
+        <w:t>Tạo danh mục yêu thích và quản lý ảnh/video yêu thích</w:t>
+      </w:r>
+      <w:bookmarkEnd w:id="12"/>
+    </w:p>
+    <w:p>
+      <w:pPr>
+        <w:pStyle w:val="ListParagraph"/>
+        <w:numPr>
+          <w:ilvl w:val="0"/>
+          <w:numId w:val="8"/>
+        </w:numPr>
+        <w:rPr>
+          <w:lang w:eastAsia="en-GB"/>
+        </w:rPr>
+      </w:pPr>
+      <w:r>
+        <w:rPr>
+          <w:lang w:eastAsia="en-GB"/>
+        </w:rPr>
+        <w:t>Sử dụng Room library tạo một bảng FavouriteItems. Với mỗi item gồm uri, kiểu dữ liệu (ảnh hoặc video: 0 hoặc 1).</w:t>
+      </w:r>
+    </w:p>
+    <w:p>
+      <w:pPr>
+        <w:pStyle w:val="ListParagraph"/>
+        <w:numPr>
+          <w:ilvl w:val="0"/>
+          <w:numId w:val="8"/>
+        </w:numPr>
+        <w:rPr>
+          <w:lang w:eastAsia="en-GB"/>
+        </w:rPr>
+      </w:pPr>
+      <w:r>
+        <w:rPr>
+          <w:lang w:eastAsia="en-GB"/>
+        </w:rPr>
+        <w:t>Khi xem ảnh hoặc video sẽ có nút để thêm insert một item mới hoặc xóa item nếu đã tồn tại.</w:t>
+      </w:r>
+    </w:p>
+    <w:p>
+      <w:pPr>
+        <w:pStyle w:val="Heading2"/>
+        <w:rPr>
+          <w:rFonts w:cs="Times New Roman"/>
+          <w:color w:val="000000"/>
+          <w:szCs w:val="24"/>
+          <w:lang w:val="en-GB" w:eastAsia="en-GB"/>
+        </w:rPr>
+      </w:pPr>
+      <w:bookmarkStart w:id="13" w:name="_Toc71918947"/>
+      <w:r>
+        <w:rPr>
+          <w:rFonts w:cs="Times New Roman"/>
+          <w:color w:val="000000"/>
+          <w:szCs w:val="24"/>
+          <w:lang w:val="en-GB" w:eastAsia="en-GB"/>
+        </w:rPr>
+        <w:t>Đồng bộ với ảnh/video mặc định của android</w:t>
+      </w:r>
+      <w:bookmarkEnd w:id="13"/>
+    </w:p>
+    <w:p>
+      <w:pPr>
+        <w:pStyle w:val="ListParagraph"/>
+        <w:numPr>
+          <w:ilvl w:val="0"/>
+          <w:numId w:val="8"/>
+        </w:numPr>
+        <w:rPr>
+          <w:lang w:eastAsia="en-GB"/>
+        </w:rPr>
+      </w:pPr>
+      <w:r>
+        <w:rPr>
+          <w:lang w:eastAsia="en-GB"/>
+        </w:rPr>
+        <w:t>Vì ứng dụng sử dụng MediaStore và truy cập tất cả các ảnh/video có thể nên về cơ bản ứng dụng đã sử dụng ảnh/video mặc định của android</w:t>
+      </w:r>
+    </w:p>
+    <w:p>
+      <w:pPr>
+        <w:pStyle w:val="Heading2"/>
+        <w:rPr>
+          <w:rFonts w:cs="Times New Roman"/>
+          <w:color w:val="000000"/>
+          <w:szCs w:val="24"/>
+          <w:lang w:val="en-GB" w:eastAsia="en-GB"/>
+        </w:rPr>
+      </w:pPr>
+      <w:bookmarkStart w:id="14" w:name="_Toc71918948"/>
+      <w:r>
+        <w:rPr>
+          <w:rFonts w:cs="Times New Roman"/>
+          <w:color w:val="000000"/>
+          <w:szCs w:val="24"/>
+          <w:lang w:val="en-GB" w:eastAsia="en-GB"/>
+        </w:rPr>
+        <w:t>Thư mục an toàn (tạo mã pin và truy cập phải dung pin)</w:t>
+      </w:r>
+      <w:bookmarkEnd w:id="14"/>
+    </w:p>
+    <w:p>
+      <w:pPr>
+        <w:pStyle w:val="ListParagraph"/>
+        <w:numPr>
+          <w:ilvl w:val="0"/>
+          <w:numId w:val="8"/>
+        </w:numPr>
+        <w:rPr>
+          <w:lang w:eastAsia="en-GB"/>
+        </w:rPr>
+      </w:pPr>
+      <w:r>
+        <w:rPr>
+          <w:lang w:eastAsia="en-GB"/>
+        </w:rPr>
+        <w:t>Tạo một thư mục private của ứng dụng. Việc truy cập vào thư mục này chỉ có thể qua SecureFolderFragment. Và để tới được Fragment này phải đi qua một Fragment để nhập mật khẩu. Mật khẩu này sử dụng AESCrypt để hash và lưu vào Shared Preferences.</w:t>
+      </w:r>
+    </w:p>
+    <w:p>
+      <w:pPr>
+        <w:pStyle w:val="ListParagraph"/>
+        <w:numPr>
+          <w:ilvl w:val="0"/>
+          <w:numId w:val="8"/>
+        </w:numPr>
+        <w:rPr>
+          <w:lang w:eastAsia="en-GB"/>
+        </w:rPr>
+      </w:pPr>
+      <w:r>
+        <w:rPr>
+          <w:lang w:eastAsia="en-GB"/>
+        </w:rPr>
+        <w:t>Khi chuyển ảnh vào thư mục an toàn. Ứng dụng sẽ lấy bitmap của ảnh và lưu vào thư mục private của ứng dụng.</w:t>
+      </w:r>
+    </w:p>
+    <w:p>
+      <w:pPr>
+        <w:pStyle w:val="Heading2"/>
+        <w:rPr>
+          <w:rFonts w:cs="Times New Roman"/>
+          <w:color w:val="000000"/>
+          <w:szCs w:val="24"/>
+          <w:lang w:val="en-GB" w:eastAsia="en-GB"/>
+        </w:rPr>
+      </w:pPr>
+      <w:bookmarkStart w:id="15" w:name="_Toc71918949"/>
+      <w:r>
+        <w:rPr>
+          <w:rFonts w:cs="Times New Roman"/>
+          <w:color w:val="000000"/>
+          <w:szCs w:val="24"/>
+          <w:lang w:val="en-GB" w:eastAsia="en-GB"/>
+        </w:rPr>
+        <w:t>Location tag (gắn thẻ những địa điểm cho hình)</w:t>
+      </w:r>
+      <w:bookmarkEnd w:id="15"/>
+    </w:p>
+    <w:p>
+      <w:pPr>
+        <w:pStyle w:val="Heading2"/>
+        <w:rPr>
+          <w:rFonts w:cs="Times New Roman"/>
+          <w:color w:val="000000"/>
+          <w:szCs w:val="24"/>
+          <w:lang w:val="en-GB" w:eastAsia="en-GB"/>
+        </w:rPr>
+      </w:pPr>
+      <w:bookmarkStart w:id="16" w:name="_Toc71918950"/>
+      <w:r>
+        <w:rPr>
+          <w:rFonts w:cs="Times New Roman"/>
+          <w:color w:val="000000"/>
+          <w:szCs w:val="24"/>
+          <w:lang w:val="en-GB" w:eastAsia="en-GB"/>
+        </w:rPr>
+        <w:lastRenderedPageBreak/>
+        <w:t>Trình chiếu ảnh</w:t>
+      </w:r>
+      <w:bookmarkEnd w:id="16"/>
+    </w:p>
+    <w:p>
+      <w:pPr>
+        <w:pStyle w:val="ListParagraph"/>
+        <w:numPr>
+          <w:ilvl w:val="0"/>
+          <w:numId w:val="8"/>
+        </w:numPr>
+        <w:rPr>
+          <w:lang w:eastAsia="en-GB"/>
+        </w:rPr>
+      </w:pPr>
+      <w:r>
+        <w:rPr>
+          <w:lang w:eastAsia="en-GB"/>
+        </w:rPr>
+        <w:t>Sử dụng Android Image Slider API (</w:t>
+      </w:r>
+      <w:hyperlink r:id="rId11" w:history="1">
+        <w:r>
+          <w:rPr>
+            <w:rStyle w:val="Hyperlink"/>
+            <w:lang w:eastAsia="en-GB"/>
+          </w:rPr>
+          <w:t>link github</w:t>
+        </w:r>
+      </w:hyperlink>
+      <w:r>
+        <w:rPr>
+          <w:lang w:eastAsia="en-GB"/>
+        </w:rPr>
+        <w:t>). Đưa vào list uri và tạo một custom toolbar để có thể điều khiển việc bắt đầu trình chiếu và dừng trình chiếu.</w:t>
+      </w:r>
+    </w:p>
+    <w:p>
+      <w:pPr>
+        <w:pStyle w:val="Heading2"/>
+        <w:rPr>
+          <w:rFonts w:cs="Times New Roman"/>
+          <w:color w:val="000000"/>
+          <w:szCs w:val="24"/>
+          <w:lang w:val="en-GB" w:eastAsia="en-GB"/>
+        </w:rPr>
+      </w:pPr>
+      <w:bookmarkStart w:id="17" w:name="_Toc71918951"/>
+      <w:r>
+        <w:rPr>
+          <w:rFonts w:cs="Times New Roman"/>
+          <w:color w:val="000000"/>
+          <w:szCs w:val="24"/>
+          <w:lang w:val="en-GB" w:eastAsia="en-GB"/>
+        </w:rPr>
+        <w:t>Chia sẻ ảnh qua ứng dụng khác</w:t>
+      </w:r>
+      <w:bookmarkEnd w:id="17"/>
+    </w:p>
+    <w:p>
+      <w:pPr>
+        <w:pStyle w:val="ListParagraph"/>
+        <w:numPr>
+          <w:ilvl w:val="0"/>
+          <w:numId w:val="8"/>
+        </w:numPr>
+        <w:rPr>
+          <w:lang w:eastAsia="en-GB"/>
+        </w:rPr>
+      </w:pPr>
+      <w:r>
+        <w:rPr>
+          <w:lang w:eastAsia="en-GB"/>
+        </w:rPr>
         <w:t>S</w:t>
       </w:r>
       <w:r>
@@ -3837,7 +3870,7 @@
         </w:rPr>
         <w:t>(</w:t>
       </w:r>
-      <w:hyperlink r:id="rId11" w:history="1">
+      <w:hyperlink r:id="rId12" w:history="1">
         <w:r>
           <w:rPr>
             <w:rStyle w:val="Hyperlink"/>
@@ -4098,19 +4131,7 @@
         <w:rPr>
           <w:lang w:eastAsia="en-GB"/>
         </w:rPr>
-        <w:t>Dùng intent MediaStore.ACTION_</w:t>
-      </w:r>
-      <w:r>
-        <w:rPr>
-          <w:lang w:eastAsia="en-GB"/>
-        </w:rPr>
-        <w:t>VIDEO</w:t>
-      </w:r>
-      <w:r>
-        <w:rPr>
-          <w:lang w:eastAsia="en-GB"/>
-        </w:rPr>
-        <w:t>_CAPTURE để gọi intent chụp hình.</w:t>
+        <w:t>Dùng intent MediaStore.ACTION_VIDEO_CAPTURE để gọi intent chụp hình.</w:t>
       </w:r>
     </w:p>
     <w:p>
@@ -4200,67 +4221,6 @@
         <w:t>Chỉnh sửa ảnh: thêm icon, vẽ thêm chi tiết (hình, chữ, …), thêm các bộ lọc, tăng/giảm độ sáng, chỉnh màu, drop ảnh, xoay ảnh</w:t>
       </w:r>
       <w:bookmarkEnd w:id="21"/>
-    </w:p>
-    <w:p>
-      <w:pPr>
-        <w:pStyle w:val="ListParagraph"/>
-        <w:numPr>
-          <w:ilvl w:val="0"/>
-          <w:numId w:val="8"/>
-        </w:numPr>
-        <w:rPr>
-          <w:lang w:eastAsia="en-GB"/>
-        </w:rPr>
-      </w:pPr>
-      <w:r>
-        <w:rPr>
-          <w:lang w:eastAsia="en-GB"/>
-        </w:rPr>
-        <w:t>Sử dụng API PhotoEditor (</w:t>
-      </w:r>
-      <w:hyperlink r:id="rId12" w:history="1">
-        <w:r>
-          <w:rPr>
-            <w:rStyle w:val="Hyperlink"/>
-            <w:lang w:eastAsia="en-GB"/>
-          </w:rPr>
-          <w:t>link github</w:t>
-        </w:r>
-      </w:hyperlink>
-      <w:r>
-        <w:rPr>
-          <w:lang w:eastAsia="en-GB"/>
-        </w:rPr>
-        <w:t>)</w:t>
-      </w:r>
-      <w:r>
-        <w:rPr>
-          <w:lang w:eastAsia="en-GB"/>
-        </w:rPr>
-        <w:t>. Vì API này chỉ hỗ trợ hàm nên tự tạo layout với  toolbar và các nút bấm tương ứng. Với việc chọn cấu hình của cọ vẽ hoặc chọn bộ lọc, tạo BottomSheetDialog để chọn cấu hình tương ứng.</w:t>
-      </w:r>
-    </w:p>
-    <w:p>
-      <w:pPr>
-        <w:pStyle w:val="Heading2"/>
-        <w:rPr>
-          <w:rFonts w:cs="Times New Roman"/>
-          <w:color w:val="000000"/>
-          <w:szCs w:val="24"/>
-          <w:lang w:val="en-GB" w:eastAsia="en-GB"/>
-        </w:rPr>
-      </w:pPr>
-      <w:bookmarkStart w:id="22" w:name="_Toc71918956"/>
-      <w:r>
-        <w:rPr>
-          <w:rFonts w:cs="Times New Roman"/>
-          <w:color w:val="000000"/>
-          <w:szCs w:val="24"/>
-          <w:lang w:val="en-GB" w:eastAsia="en-GB"/>
-        </w:rPr>
-        <w:t>Trong quá trình chỉnh có thể undo/redo</w:t>
-      </w:r>
-      <w:bookmarkEnd w:id="22"/>
     </w:p>
     <w:p>
       <w:pPr>
@@ -4298,7 +4258,7 @@
         <w:rPr>
           <w:lang w:eastAsia="en-GB"/>
         </w:rPr>
-        <w:t>. Phương thức undo() và redo().</w:t>
+        <w:t>. Vì API này chỉ hỗ trợ hàm nên tự tạo layout với  toolbar và các nút bấm tương ứng. Với việc chọn cấu hình của cọ vẽ hoặc chọn bộ lọc, tạo BottomSheetDialog để chọn cấu hình tương ứng.</w:t>
       </w:r>
     </w:p>
     <w:p>
@@ -4311,7 +4271,7 @@
           <w:lang w:val="en-GB" w:eastAsia="en-GB"/>
         </w:rPr>
       </w:pPr>
-      <w:bookmarkStart w:id="23" w:name="_Toc71918957"/>
+      <w:bookmarkStart w:id="22" w:name="_Toc71918956"/>
       <w:r>
         <w:rPr>
           <w:rFonts w:cs="Times New Roman"/>
@@ -4319,9 +4279,9 @@
           <w:szCs w:val="24"/>
           <w:lang w:val="en-GB" w:eastAsia="en-GB"/>
         </w:rPr>
-        <w:t>Đa ngôn ngữ</w:t>
-      </w:r>
-      <w:bookmarkEnd w:id="23"/>
+        <w:t>Trong quá trình chỉnh có thể undo/redo</w:t>
+      </w:r>
+      <w:bookmarkEnd w:id="22"/>
     </w:p>
     <w:p>
       <w:pPr>
@@ -4338,13 +4298,28 @@
         <w:rPr>
           <w:lang w:eastAsia="en-GB"/>
         </w:rPr>
-        <w:t>Tạo một file resource string.xml riêng cho ngôn ngữ tiếng việt và convert từng string qua tiếng Việt. Khi người dùng cài đặt ngôn ngữ của thiết bị thì ứng dụng sẽ tự chọn file resource tương ứng để sử dụng</w:t>
-      </w:r>
-      <w:r>
-        <w:rPr>
-          <w:lang w:eastAsia="en-GB"/>
-        </w:rPr>
-        <w:t>.</w:t>
+        <w:t>Sử dụng API PhotoEditor (</w:t>
+      </w:r>
+      <w:hyperlink r:id="rId14" w:history="1">
+        <w:r>
+          <w:rPr>
+            <w:rStyle w:val="Hyperlink"/>
+            <w:lang w:eastAsia="en-GB"/>
+          </w:rPr>
+          <w:t>link github</w:t>
+        </w:r>
+      </w:hyperlink>
+      <w:r>
+        <w:rPr>
+          <w:lang w:eastAsia="en-GB"/>
+        </w:rPr>
+        <w:t>)</w:t>
+      </w:r>
+      <w:r>
+        <w:rPr>
+          <w:lang w:eastAsia="en-GB"/>
+        </w:rPr>
+        <w:t>. Phương thức undo() và redo().</w:t>
       </w:r>
     </w:p>
     <w:p>
@@ -4357,7 +4332,7 @@
           <w:lang w:val="en-GB" w:eastAsia="en-GB"/>
         </w:rPr>
       </w:pPr>
-      <w:bookmarkStart w:id="24" w:name="_Toc71918958"/>
+      <w:bookmarkStart w:id="23" w:name="_Toc71918957"/>
       <w:r>
         <w:rPr>
           <w:rFonts w:cs="Times New Roman"/>
@@ -4365,9 +4340,9 @@
           <w:szCs w:val="24"/>
           <w:lang w:val="en-GB" w:eastAsia="en-GB"/>
         </w:rPr>
-        <w:t>Thay đổi được theme</w:t>
-      </w:r>
-      <w:bookmarkEnd w:id="24"/>
+        <w:t>Đa ngôn ngữ</w:t>
+      </w:r>
+      <w:bookmarkEnd w:id="23"/>
     </w:p>
     <w:p>
       <w:pPr>
@@ -4384,8 +4359,13 @@
         <w:rPr>
           <w:lang w:eastAsia="en-GB"/>
         </w:rPr>
-        <w:lastRenderedPageBreak/>
-        <w:t>Lưu tên của theme vào SharedPreferences. Có Fragment để chọn Theme để lưu. Mỗi lần thiết bị khởi động đều lấy tên Theme từ SharedPreferences và sử dụng setTheme ở onCreate của Activity.</w:t>
+        <w:t>Tạo một file resource string.xml riêng cho ngôn ngữ tiếng việt và convert từng string qua tiếng Việt. Khi người dùng cài đặt ngôn ngữ của thiết bị thì ứng dụng sẽ tự chọn file resource tương ứng để sử dụng</w:t>
+      </w:r>
+      <w:r>
+        <w:rPr>
+          <w:lang w:eastAsia="en-GB"/>
+        </w:rPr>
+        <w:t>.</w:t>
       </w:r>
     </w:p>
     <w:p>
@@ -4398,7 +4378,7 @@
           <w:lang w:val="en-GB" w:eastAsia="en-GB"/>
         </w:rPr>
       </w:pPr>
-      <w:bookmarkStart w:id="25" w:name="_Toc71918959"/>
+      <w:bookmarkStart w:id="24" w:name="_Toc71918958"/>
       <w:r>
         <w:rPr>
           <w:rFonts w:cs="Times New Roman"/>
@@ -4406,9 +4386,28 @@
           <w:szCs w:val="24"/>
           <w:lang w:val="en-GB" w:eastAsia="en-GB"/>
         </w:rPr>
-        <w:t>Xem danh sách ảnh theo người (nhận diện mặt người và gom nhóm)</w:t>
-      </w:r>
-      <w:bookmarkEnd w:id="25"/>
+        <w:lastRenderedPageBreak/>
+        <w:t>Thay đổi được theme</w:t>
+      </w:r>
+      <w:bookmarkEnd w:id="24"/>
+    </w:p>
+    <w:p>
+      <w:pPr>
+        <w:pStyle w:val="ListParagraph"/>
+        <w:numPr>
+          <w:ilvl w:val="0"/>
+          <w:numId w:val="8"/>
+        </w:numPr>
+        <w:rPr>
+          <w:lang w:eastAsia="en-GB"/>
+        </w:rPr>
+      </w:pPr>
+      <w:r>
+        <w:rPr>
+          <w:lang w:eastAsia="en-GB"/>
+        </w:rPr>
+        <w:t>Lưu tên của theme vào SharedPreferences. Có Fragment để chọn Theme để lưu. Mỗi lần thiết bị khởi động đều lấy tên Theme từ SharedPreferences và sử dụng setTheme ở onCreate của Activity.</w:t>
+      </w:r>
     </w:p>
     <w:p>
       <w:pPr>
@@ -4420,7 +4419,7 @@
           <w:lang w:val="en-GB" w:eastAsia="en-GB"/>
         </w:rPr>
       </w:pPr>
-      <w:bookmarkStart w:id="26" w:name="_Toc71918960"/>
+      <w:bookmarkStart w:id="25" w:name="_Toc71918959"/>
       <w:r>
         <w:rPr>
           <w:rFonts w:cs="Times New Roman"/>
@@ -4428,37 +4427,776 @@
           <w:szCs w:val="24"/>
           <w:lang w:val="en-GB" w:eastAsia="en-GB"/>
         </w:rPr>
-        <w:t>Chọn làm ứng dụng mặc định khi xem ản</w:t>
-      </w:r>
-      <w:r>
+        <w:t>Xem danh sách ảnh theo người (nhận diện mặt người và gom nhóm)</w:t>
+      </w:r>
+      <w:bookmarkEnd w:id="25"/>
+    </w:p>
+    <w:p>
+      <w:pPr>
+        <w:pStyle w:val="Heading2"/>
         <w:rPr>
           <w:rFonts w:cs="Times New Roman"/>
           <w:color w:val="000000"/>
           <w:szCs w:val="24"/>
           <w:lang w:val="en-GB" w:eastAsia="en-GB"/>
         </w:rPr>
+      </w:pPr>
+      <w:bookmarkStart w:id="26" w:name="_Toc71918960"/>
+      <w:r>
+        <w:rPr>
+          <w:rFonts w:cs="Times New Roman"/>
+          <w:color w:val="000000"/>
+          <w:szCs w:val="24"/>
+          <w:lang w:val="en-GB" w:eastAsia="en-GB"/>
+        </w:rPr>
+        <w:t>Chọn làm ứng dụng mặc định khi xem ản</w:t>
+      </w:r>
+      <w:r>
+        <w:rPr>
+          <w:rFonts w:cs="Times New Roman"/>
+          <w:color w:val="000000"/>
+          <w:szCs w:val="24"/>
+          <w:lang w:val="en-GB" w:eastAsia="en-GB"/>
+        </w:rPr>
         <w:t>h</w:t>
       </w:r>
       <w:bookmarkEnd w:id="26"/>
     </w:p>
     <w:p>
       <w:pPr>
-        <w:rPr>
-          <w:rFonts w:cs="Times New Roman"/>
-        </w:rPr>
-      </w:pPr>
-    </w:p>
-    <w:p>
-      <w:pPr>
-        <w:pStyle w:val="Heading3"/>
-        <w:rPr>
-          <w:rFonts w:ascii="Times New Roman" w:hAnsi="Times New Roman" w:cs="Times New Roman"/>
+        <w:pStyle w:val="Heading1"/>
+        <w:rPr>
+          <w:lang w:val="en-GB" w:eastAsia="en-GB"/>
+        </w:rPr>
+      </w:pPr>
+      <w:r>
+        <w:rPr>
+          <w:lang w:val="en-GB" w:eastAsia="en-GB"/>
+        </w:rPr>
+        <w:t>Danh sách thành viên và phần trăm đóng góp:</w:t>
+      </w:r>
+    </w:p>
+    <w:tbl>
+      <w:tblPr>
+        <w:tblStyle w:val="TableGrid"/>
+        <w:tblW w:w="0" w:type="auto"/>
+        <w:tblLook w:val="04A0" w:firstRow="1" w:lastRow="0" w:firstColumn="1" w:lastColumn="0" w:noHBand="0" w:noVBand="1"/>
+      </w:tblPr>
+      <w:tblGrid>
+        <w:gridCol w:w="4675"/>
+        <w:gridCol w:w="4675"/>
+      </w:tblGrid>
+      <w:tr>
+        <w:tc>
+          <w:tcPr>
+            <w:tcW w:w="4675" w:type="dxa"/>
+          </w:tcPr>
+          <w:p>
+            <w:pPr>
+              <w:rPr>
+                <w:lang w:val="en-GB" w:eastAsia="en-GB"/>
+              </w:rPr>
+            </w:pPr>
+            <w:r>
+              <w:rPr>
+                <w:lang w:val="en-GB" w:eastAsia="en-GB"/>
+              </w:rPr>
+              <w:t>Thành viên</w:t>
+            </w:r>
+          </w:p>
+        </w:tc>
+        <w:tc>
+          <w:tcPr>
+            <w:tcW w:w="4675" w:type="dxa"/>
+          </w:tcPr>
+          <w:p>
+            <w:pPr>
+              <w:rPr>
+                <w:lang w:val="en-GB" w:eastAsia="en-GB"/>
+              </w:rPr>
+            </w:pPr>
+            <w:r>
+              <w:rPr>
+                <w:lang w:val="en-GB" w:eastAsia="en-GB"/>
+              </w:rPr>
+              <w:t>Phần trăm đóng góp</w:t>
+            </w:r>
+          </w:p>
+        </w:tc>
+      </w:tr>
+      <w:tr>
+        <w:tc>
+          <w:tcPr>
+            <w:tcW w:w="4675" w:type="dxa"/>
+          </w:tcPr>
+          <w:p>
+            <w:pPr>
+              <w:rPr>
+                <w:lang w:val="en-GB" w:eastAsia="en-GB"/>
+              </w:rPr>
+            </w:pPr>
+            <w:r>
+              <w:rPr>
+                <w:lang w:val="en-GB" w:eastAsia="en-GB"/>
+              </w:rPr>
+              <w:t>Huỳnh Nhật Nam</w:t>
+            </w:r>
+          </w:p>
+        </w:tc>
+        <w:tc>
+          <w:tcPr>
+            <w:tcW w:w="4675" w:type="dxa"/>
+          </w:tcPr>
+          <w:p>
+            <w:pPr>
+              <w:rPr>
+                <w:lang w:val="en-GB" w:eastAsia="en-GB"/>
+              </w:rPr>
+            </w:pPr>
+            <w:r>
+              <w:rPr>
+                <w:lang w:val="en-GB" w:eastAsia="en-GB"/>
+              </w:rPr>
+              <w:t>55%</w:t>
+            </w:r>
+          </w:p>
+        </w:tc>
+      </w:tr>
+      <w:tr>
+        <w:tc>
+          <w:tcPr>
+            <w:tcW w:w="4675" w:type="dxa"/>
+          </w:tcPr>
+          <w:p>
+            <w:pPr>
+              <w:rPr>
+                <w:lang w:val="en-GB" w:eastAsia="en-GB"/>
+              </w:rPr>
+            </w:pPr>
+            <w:r>
+              <w:rPr>
+                <w:lang w:val="en-GB" w:eastAsia="en-GB"/>
+              </w:rPr>
+              <w:t>Nguyễn Phúc Thịnh</w:t>
+            </w:r>
+          </w:p>
+        </w:tc>
+        <w:tc>
+          <w:tcPr>
+            <w:tcW w:w="4675" w:type="dxa"/>
+          </w:tcPr>
+          <w:p>
+            <w:pPr>
+              <w:rPr>
+                <w:lang w:val="en-GB" w:eastAsia="en-GB"/>
+              </w:rPr>
+            </w:pPr>
+            <w:r>
+              <w:rPr>
+                <w:lang w:val="en-GB" w:eastAsia="en-GB"/>
+              </w:rPr>
+              <w:t>45%</w:t>
+            </w:r>
+          </w:p>
+        </w:tc>
+      </w:tr>
+    </w:tbl>
+    <w:p>
+      <w:pPr>
+        <w:rPr>
+          <w:lang w:val="en-GB" w:eastAsia="en-GB"/>
+        </w:rPr>
+      </w:pPr>
+    </w:p>
+    <w:p>
+      <w:pPr>
+        <w:pStyle w:val="Heading1"/>
+        <w:rPr>
+          <w:lang w:val="en-GB" w:eastAsia="en-GB"/>
+        </w:rPr>
+      </w:pPr>
+      <w:r>
+        <w:rPr>
+          <w:lang w:val="en-GB" w:eastAsia="en-GB"/>
+        </w:rPr>
+        <w:t>Danh sách công việc của mỗi thành viên:</w:t>
+      </w:r>
+    </w:p>
+    <w:p>
+      <w:pPr>
+        <w:rPr>
+          <w:lang w:val="en-GB" w:eastAsia="en-GB"/>
+        </w:rPr>
+      </w:pPr>
+      <w:r>
+        <w:rPr>
+          <w:lang w:val="en-GB" w:eastAsia="en-GB"/>
+        </w:rPr>
+        <w:t>Huỳnh Nhật Nam:</w:t>
+      </w:r>
+    </w:p>
+    <w:p>
+      <w:pPr>
+        <w:pStyle w:val="ListParagraph"/>
+        <w:numPr>
+          <w:ilvl w:val="0"/>
+          <w:numId w:val="8"/>
+        </w:numPr>
+        <w:rPr>
+          <w:lang w:eastAsia="en-GB"/>
+        </w:rPr>
+      </w:pPr>
+      <w:r>
+        <w:rPr>
+          <w:lang w:eastAsia="en-GB"/>
+        </w:rPr>
+        <w:t>Thiết kế navigation cho fragment</w:t>
+      </w:r>
+    </w:p>
+    <w:p>
+      <w:pPr>
+        <w:pStyle w:val="ListParagraph"/>
+        <w:numPr>
+          <w:ilvl w:val="0"/>
+          <w:numId w:val="8"/>
+        </w:numPr>
+        <w:rPr>
+          <w:lang w:eastAsia="en-GB"/>
+        </w:rPr>
+      </w:pPr>
+      <w:r>
+        <w:rPr>
+          <w:lang w:eastAsia="en-GB"/>
+        </w:rPr>
+        <w:t>Xem nhiều Layout</w:t>
+      </w:r>
+    </w:p>
+    <w:p>
+      <w:pPr>
+        <w:pStyle w:val="ListParagraph"/>
+        <w:numPr>
+          <w:ilvl w:val="0"/>
+          <w:numId w:val="8"/>
+        </w:numPr>
+        <w:rPr>
+          <w:lang w:eastAsia="en-GB"/>
+        </w:rPr>
+      </w:pPr>
+      <w:r>
+        <w:rPr>
+          <w:lang w:eastAsia="en-GB"/>
+        </w:rPr>
+        <w:t>Xem ảnh, video theo album</w:t>
+      </w:r>
+    </w:p>
+    <w:p>
+      <w:pPr>
+        <w:pStyle w:val="ListParagraph"/>
+        <w:numPr>
+          <w:ilvl w:val="0"/>
+          <w:numId w:val="8"/>
+        </w:numPr>
+        <w:rPr>
+          <w:lang w:eastAsia="en-GB"/>
+        </w:rPr>
+      </w:pPr>
+      <w:r>
+        <w:rPr>
+          <w:lang w:eastAsia="en-GB"/>
+        </w:rPr>
+        <w:t>Xem ảnh</w:t>
+      </w:r>
+    </w:p>
+    <w:p>
+      <w:pPr>
+        <w:pStyle w:val="ListParagraph"/>
+        <w:numPr>
+          <w:ilvl w:val="0"/>
+          <w:numId w:val="8"/>
+        </w:numPr>
+        <w:rPr>
+          <w:lang w:eastAsia="en-GB"/>
+        </w:rPr>
+      </w:pPr>
+      <w:r>
+        <w:rPr>
+          <w:lang w:eastAsia="en-GB"/>
+        </w:rPr>
+        <w:t>Xoá ảnh</w:t>
+      </w:r>
+    </w:p>
+    <w:p>
+      <w:pPr>
+        <w:pStyle w:val="ListParagraph"/>
+        <w:numPr>
+          <w:ilvl w:val="0"/>
+          <w:numId w:val="8"/>
+        </w:numPr>
+        <w:rPr>
+          <w:lang w:eastAsia="en-GB"/>
+        </w:rPr>
+      </w:pPr>
+      <w:r>
+        <w:rPr>
+          <w:lang w:eastAsia="en-GB"/>
+        </w:rPr>
+        <w:t>Tạo thư mục yêu thích và quản lý thư mục yêu thích</w:t>
+      </w:r>
+    </w:p>
+    <w:p>
+      <w:pPr>
+        <w:pStyle w:val="ListParagraph"/>
+        <w:numPr>
+          <w:ilvl w:val="0"/>
+          <w:numId w:val="8"/>
+        </w:numPr>
+        <w:rPr>
+          <w:lang w:eastAsia="en-GB"/>
+        </w:rPr>
+      </w:pPr>
+      <w:r>
+        <w:rPr>
+          <w:lang w:eastAsia="en-GB"/>
+        </w:rPr>
+        <w:t>Thư mục an toàn</w:t>
+      </w:r>
+    </w:p>
+    <w:p>
+      <w:pPr>
+        <w:pStyle w:val="ListParagraph"/>
+        <w:numPr>
+          <w:ilvl w:val="0"/>
+          <w:numId w:val="8"/>
+        </w:numPr>
+        <w:rPr>
+          <w:lang w:eastAsia="en-GB"/>
+        </w:rPr>
+      </w:pPr>
+      <w:r>
+        <w:rPr>
+          <w:lang w:eastAsia="en-GB"/>
+        </w:rPr>
+        <w:t>Trình chiếu ảnh</w:t>
+      </w:r>
+    </w:p>
+    <w:p>
+      <w:pPr>
+        <w:pStyle w:val="ListParagraph"/>
+        <w:numPr>
+          <w:ilvl w:val="0"/>
+          <w:numId w:val="8"/>
+        </w:numPr>
+        <w:rPr>
+          <w:lang w:eastAsia="en-GB"/>
+        </w:rPr>
+      </w:pPr>
+      <w:r>
+        <w:rPr>
+          <w:lang w:eastAsia="en-GB"/>
+        </w:rPr>
+        <w:t>Chia sẻ qua ứng dụng khác</w:t>
+      </w:r>
+    </w:p>
+    <w:p>
+      <w:pPr>
+        <w:pStyle w:val="ListParagraph"/>
+        <w:numPr>
+          <w:ilvl w:val="0"/>
+          <w:numId w:val="8"/>
+        </w:numPr>
+        <w:rPr>
+          <w:lang w:eastAsia="en-GB"/>
+        </w:rPr>
+      </w:pPr>
+      <w:r>
+        <w:rPr>
+          <w:lang w:eastAsia="en-GB"/>
+        </w:rPr>
+        <w:t>Đặt ảnh nền điện thoại</w:t>
+      </w:r>
+    </w:p>
+    <w:p>
+      <w:pPr>
+        <w:pStyle w:val="ListParagraph"/>
+        <w:numPr>
+          <w:ilvl w:val="0"/>
+          <w:numId w:val="8"/>
+        </w:numPr>
+        <w:rPr>
+          <w:lang w:eastAsia="en-GB"/>
+        </w:rPr>
+      </w:pPr>
+      <w:r>
+        <w:rPr>
+          <w:lang w:eastAsia="en-GB"/>
+        </w:rPr>
+        <w:t>Chỉnh sửa ảnh</w:t>
+      </w:r>
+    </w:p>
+    <w:p>
+      <w:pPr>
+        <w:pStyle w:val="ListParagraph"/>
+        <w:numPr>
+          <w:ilvl w:val="0"/>
+          <w:numId w:val="8"/>
+        </w:numPr>
+        <w:rPr>
+          <w:lang w:eastAsia="en-GB"/>
+        </w:rPr>
+      </w:pPr>
+      <w:r>
+        <w:rPr>
+          <w:lang w:eastAsia="en-GB"/>
+        </w:rPr>
+        <w:t>Đa ngôn ngữ</w:t>
+      </w:r>
+    </w:p>
+    <w:p>
+      <w:pPr>
+        <w:pStyle w:val="ListParagraph"/>
+        <w:numPr>
+          <w:ilvl w:val="0"/>
+          <w:numId w:val="8"/>
+        </w:numPr>
+        <w:rPr>
+          <w:lang w:eastAsia="en-GB"/>
+        </w:rPr>
+      </w:pPr>
+      <w:r>
+        <w:rPr>
+          <w:lang w:eastAsia="en-GB"/>
+        </w:rPr>
+        <w:t>Đổi theme</w:t>
+      </w:r>
+    </w:p>
+    <w:p>
+      <w:pPr>
+        <w:rPr>
+          <w:lang w:eastAsia="en-GB"/>
+        </w:rPr>
+      </w:pPr>
+      <w:r>
+        <w:rPr>
+          <w:lang w:eastAsia="en-GB"/>
+        </w:rPr>
+        <w:t>Nguyễn Phúc Thịnh:</w:t>
+      </w:r>
+    </w:p>
+    <w:p>
+      <w:pPr>
+        <w:pStyle w:val="ListParagraph"/>
+        <w:numPr>
+          <w:ilvl w:val="0"/>
+          <w:numId w:val="8"/>
+        </w:numPr>
+        <w:rPr>
+          <w:lang w:eastAsia="en-GB"/>
+        </w:rPr>
+      </w:pPr>
+      <w:r>
+        <w:rPr>
+          <w:lang w:eastAsia="en-GB"/>
+        </w:rPr>
+        <w:t>Load ảnh và video từ storage</w:t>
+      </w:r>
+    </w:p>
+    <w:p>
+      <w:pPr>
+        <w:pStyle w:val="ListParagraph"/>
+        <w:numPr>
+          <w:ilvl w:val="0"/>
+          <w:numId w:val="8"/>
+        </w:numPr>
+        <w:rPr>
+          <w:lang w:eastAsia="en-GB"/>
+        </w:rPr>
+      </w:pPr>
+      <w:r>
+        <w:rPr>
+          <w:lang w:eastAsia="en-GB"/>
+        </w:rPr>
+        <w:t>Đồng bộ với thư mục mặc định của máy</w:t>
+      </w:r>
+    </w:p>
+    <w:p>
+      <w:pPr>
+        <w:pStyle w:val="ListParagraph"/>
+        <w:numPr>
+          <w:ilvl w:val="0"/>
+          <w:numId w:val="8"/>
+        </w:numPr>
+        <w:rPr>
+          <w:lang w:eastAsia="en-GB"/>
+        </w:rPr>
+      </w:pPr>
+      <w:r>
+        <w:rPr>
+          <w:lang w:eastAsia="en-GB"/>
+        </w:rPr>
+        <w:t>Adapter recyclerView ảnh</w:t>
+      </w:r>
+      <w:r>
+        <w:rPr>
+          <w:lang w:eastAsia="en-GB"/>
+        </w:rPr>
+        <w:t>/video</w:t>
+      </w:r>
+    </w:p>
+    <w:p>
+      <w:pPr>
+        <w:pStyle w:val="ListParagraph"/>
+        <w:numPr>
+          <w:ilvl w:val="0"/>
+          <w:numId w:val="8"/>
+        </w:numPr>
+        <w:rPr>
+          <w:lang w:eastAsia="en-GB"/>
+        </w:rPr>
+      </w:pPr>
+      <w:r>
+        <w:rPr>
+          <w:lang w:eastAsia="en-GB"/>
+        </w:rPr>
+        <w:t>Adapter favourite</w:t>
+      </w:r>
+    </w:p>
+    <w:p>
+      <w:pPr>
+        <w:pStyle w:val="ListParagraph"/>
+        <w:numPr>
+          <w:ilvl w:val="0"/>
+          <w:numId w:val="8"/>
+        </w:numPr>
+        <w:rPr>
+          <w:lang w:eastAsia="en-GB"/>
+        </w:rPr>
+      </w:pPr>
+      <w:r>
+        <w:rPr>
+          <w:lang w:eastAsia="en-GB"/>
+        </w:rPr>
+        <w:t>Xem ảnh, video theo ngảy tháng</w:t>
+      </w:r>
+    </w:p>
+    <w:p>
+      <w:pPr>
+        <w:pStyle w:val="ListParagraph"/>
+        <w:numPr>
+          <w:ilvl w:val="0"/>
+          <w:numId w:val="8"/>
+        </w:numPr>
+        <w:rPr>
+          <w:lang w:eastAsia="en-GB"/>
+        </w:rPr>
+      </w:pPr>
+      <w:r>
+        <w:rPr>
+          <w:lang w:eastAsia="en-GB"/>
+        </w:rPr>
+        <w:t>Xem video</w:t>
+      </w:r>
+    </w:p>
+    <w:p>
+      <w:pPr>
+        <w:pStyle w:val="ListParagraph"/>
+        <w:numPr>
+          <w:ilvl w:val="0"/>
+          <w:numId w:val="8"/>
+        </w:numPr>
+        <w:rPr>
+          <w:lang w:eastAsia="en-GB"/>
+        </w:rPr>
+      </w:pPr>
+      <w:r>
+        <w:rPr>
+          <w:lang w:eastAsia="en-GB"/>
+        </w:rPr>
+        <w:t>Xem thông tin ảnh/video</w:t>
+      </w:r>
+    </w:p>
+    <w:p>
+      <w:pPr>
+        <w:pStyle w:val="ListParagraph"/>
+        <w:numPr>
+          <w:ilvl w:val="0"/>
+          <w:numId w:val="8"/>
+        </w:numPr>
+        <w:rPr>
+          <w:lang w:eastAsia="en-GB"/>
+        </w:rPr>
+      </w:pPr>
+      <w:r>
+        <w:rPr>
+          <w:lang w:eastAsia="en-GB"/>
+        </w:rPr>
+        <w:t>Xoá video</w:t>
+      </w:r>
+    </w:p>
+    <w:p>
+      <w:pPr>
+        <w:pStyle w:val="ListParagraph"/>
+        <w:numPr>
+          <w:ilvl w:val="0"/>
+          <w:numId w:val="8"/>
+        </w:numPr>
+        <w:rPr>
+          <w:lang w:eastAsia="en-GB"/>
+        </w:rPr>
+      </w:pPr>
+      <w:r>
+        <w:rPr>
+          <w:lang w:eastAsia="en-GB"/>
+        </w:rPr>
+        <w:t>Chụp ảnh</w:t>
+      </w:r>
+    </w:p>
+    <w:p>
+      <w:pPr>
+        <w:pStyle w:val="ListParagraph"/>
+        <w:numPr>
+          <w:ilvl w:val="0"/>
+          <w:numId w:val="8"/>
+        </w:numPr>
+        <w:rPr>
+          <w:lang w:eastAsia="en-GB"/>
+        </w:rPr>
+      </w:pPr>
+      <w:r>
+        <w:rPr>
+          <w:lang w:eastAsia="en-GB"/>
+        </w:rPr>
+        <w:t>Quay video</w:t>
+      </w:r>
+    </w:p>
+    <w:p>
+      <w:pPr>
+        <w:pStyle w:val="ListParagraph"/>
+        <w:numPr>
+          <w:ilvl w:val="0"/>
+          <w:numId w:val="8"/>
+        </w:numPr>
+        <w:rPr>
+          <w:lang w:eastAsia="en-GB"/>
+        </w:rPr>
+      </w:pPr>
+      <w:r>
+        <w:rPr>
+          <w:lang w:eastAsia="en-GB"/>
+        </w:rPr>
+        <w:t>Quản lí git</w:t>
+      </w:r>
+    </w:p>
+    <w:p>
+      <w:pPr>
+        <w:pStyle w:val="Heading1"/>
+        <w:rPr>
+          <w:lang w:eastAsia="en-GB"/>
+        </w:rPr>
+      </w:pPr>
+      <w:r>
+        <w:rPr>
+          <w:lang w:eastAsia="en-GB"/>
+        </w:rPr>
+        <w:lastRenderedPageBreak/>
+        <w:t>Kết quả:</w:t>
+      </w:r>
+    </w:p>
+    <w:p>
+      <w:pPr>
+        <w:pStyle w:val="ListParagraph"/>
+        <w:numPr>
+          <w:ilvl w:val="0"/>
+          <w:numId w:val="8"/>
+        </w:numPr>
+        <w:rPr>
+          <w:lang w:eastAsia="en-GB"/>
+        </w:rPr>
+      </w:pPr>
+      <w:r>
+        <w:rPr>
+          <w:lang w:eastAsia="en-GB"/>
+        </w:rPr>
+        <w:t>App hoạt động ổn định, dùng asyncTask nên không có hiện tượng đơ màn hình khi load nhiều ảnh.</w:t>
+      </w:r>
+    </w:p>
+    <w:p>
+      <w:pPr>
+        <w:pStyle w:val="ListParagraph"/>
+        <w:numPr>
+          <w:ilvl w:val="0"/>
+          <w:numId w:val="8"/>
+        </w:numPr>
+        <w:rPr>
+          <w:lang w:eastAsia="en-GB"/>
+        </w:rPr>
+      </w:pPr>
+      <w:r>
+        <w:rPr>
+          <w:lang w:eastAsia="en-GB"/>
+        </w:rPr>
+        <w:t>Các chức năng thực hiện được đã nêu ở phần trên</w:t>
+      </w:r>
+    </w:p>
+    <w:p>
+      <w:pPr>
+        <w:pStyle w:val="ListParagraph"/>
+        <w:numPr>
+          <w:ilvl w:val="0"/>
+          <w:numId w:val="8"/>
+        </w:numPr>
+        <w:rPr>
+          <w:lang w:eastAsia="en-GB"/>
+        </w:rPr>
+      </w:pPr>
+      <w:r>
+        <w:rPr>
+          <w:lang w:eastAsia="en-GB"/>
+        </w:rPr>
+        <w:t>Chụp được ảnh và quay được video lưu vào thư mục gốc của android</w:t>
+      </w:r>
+    </w:p>
+    <w:p>
+      <w:pPr>
+        <w:pStyle w:val="ListParagraph"/>
+        <w:numPr>
+          <w:ilvl w:val="0"/>
+          <w:numId w:val="8"/>
+        </w:numPr>
+        <w:rPr>
+          <w:lang w:eastAsia="en-GB"/>
+        </w:rPr>
+      </w:pPr>
+      <w:r>
+        <w:rPr>
+          <w:lang w:eastAsia="en-GB"/>
+        </w:rPr>
+        <w:t>Hoạt động được trên các bản android 6.</w:t>
+      </w:r>
+    </w:p>
+    <w:p>
+      <w:pPr>
+        <w:pStyle w:val="Heading1"/>
+        <w:rPr>
+          <w:lang w:eastAsia="en-GB"/>
+        </w:rPr>
+      </w:pPr>
+      <w:r>
+        <w:rPr>
+          <w:lang w:eastAsia="en-GB"/>
+        </w:rPr>
+        <w:t>Git commit</w:t>
+      </w:r>
+    </w:p>
+    <w:p>
+      <w:pPr>
+        <w:rPr>
+          <w:lang w:val="en-GB" w:eastAsia="en-GB"/>
         </w:rPr>
       </w:pPr>
     </w:p>
     <w:sectPr>
-      <w:headerReference w:type="default" r:id="rId14"/>
-      <w:footerReference w:type="default" r:id="rId15"/>
+      <w:headerReference w:type="default" r:id="rId15"/>
+      <w:footerReference w:type="default" r:id="rId16"/>
       <w:pgSz w:w="12240" w:h="15840"/>
       <w:pgMar w:top="1440" w:right="1440" w:bottom="1440" w:left="1440" w:header="720" w:footer="720" w:gutter="0"/>
       <w:pgBorders w:display="firstPage" w:offsetFrom="page">
@@ -6486,6 +7224,95 @@
       <w:shd w:val="clear" w:color="auto" w:fill="E1DFDD"/>
     </w:rPr>
   </w:style>
+  <w:style w:type="table" w:styleId="TableGrid">
+    <w:name w:val="Table Grid"/>
+    <w:basedOn w:val="TableNormal"/>
+    <w:uiPriority w:val="39"/>
+    <w:rsid w:val="009D5080"/>
+    <w:pPr>
+      <w:spacing w:after="0" w:line="240" w:lineRule="auto"/>
+    </w:pPr>
+    <w:tblPr>
+      <w:tblBorders>
+        <w:top w:val="single" w:sz="4" w:space="0" w:color="auto"/>
+        <w:left w:val="single" w:sz="4" w:space="0" w:color="auto"/>
+        <w:bottom w:val="single" w:sz="4" w:space="0" w:color="auto"/>
+        <w:right w:val="single" w:sz="4" w:space="0" w:color="auto"/>
+        <w:insideH w:val="single" w:sz="4" w:space="0" w:color="auto"/>
+        <w:insideV w:val="single" w:sz="4" w:space="0" w:color="auto"/>
+      </w:tblBorders>
+    </w:tblPr>
+  </w:style>
+  <w:style w:type="character" w:styleId="CommentReference">
+    <w:name w:val="annotation reference"/>
+    <w:basedOn w:val="DefaultParagraphFont"/>
+    <w:uiPriority w:val="99"/>
+    <w:semiHidden/>
+    <w:unhideWhenUsed/>
+    <w:rsid w:val="0026691E"/>
+    <w:rPr>
+      <w:sz w:val="16"/>
+      <w:szCs w:val="16"/>
+    </w:rPr>
+  </w:style>
+  <w:style w:type="paragraph" w:styleId="CommentText">
+    <w:name w:val="annotation text"/>
+    <w:basedOn w:val="Normal"/>
+    <w:link w:val="CommentTextChar"/>
+    <w:uiPriority w:val="99"/>
+    <w:semiHidden/>
+    <w:unhideWhenUsed/>
+    <w:rsid w:val="0026691E"/>
+    <w:pPr>
+      <w:spacing w:line="240" w:lineRule="auto"/>
+    </w:pPr>
+    <w:rPr>
+      <w:sz w:val="20"/>
+      <w:szCs w:val="20"/>
+    </w:rPr>
+  </w:style>
+  <w:style w:type="character" w:customStyle="1" w:styleId="CommentTextChar">
+    <w:name w:val="Comment Text Char"/>
+    <w:basedOn w:val="DefaultParagraphFont"/>
+    <w:link w:val="CommentText"/>
+    <w:uiPriority w:val="99"/>
+    <w:semiHidden/>
+    <w:rsid w:val="0026691E"/>
+    <w:rPr>
+      <w:rFonts w:ascii="Times New Roman" w:hAnsi="Times New Roman"/>
+      <w:sz w:val="20"/>
+      <w:szCs w:val="20"/>
+    </w:rPr>
+  </w:style>
+  <w:style w:type="paragraph" w:styleId="CommentSubject">
+    <w:name w:val="annotation subject"/>
+    <w:basedOn w:val="CommentText"/>
+    <w:next w:val="CommentText"/>
+    <w:link w:val="CommentSubjectChar"/>
+    <w:uiPriority w:val="99"/>
+    <w:semiHidden/>
+    <w:unhideWhenUsed/>
+    <w:rsid w:val="0026691E"/>
+    <w:rPr>
+      <w:b/>
+      <w:bCs/>
+    </w:rPr>
+  </w:style>
+  <w:style w:type="character" w:customStyle="1" w:styleId="CommentSubjectChar">
+    <w:name w:val="Comment Subject Char"/>
+    <w:basedOn w:val="CommentTextChar"/>
+    <w:link w:val="CommentSubject"/>
+    <w:uiPriority w:val="99"/>
+    <w:semiHidden/>
+    <w:rsid w:val="0026691E"/>
+    <w:rPr>
+      <w:rFonts w:ascii="Times New Roman" w:hAnsi="Times New Roman"/>
+      <w:b/>
+      <w:bCs/>
+      <w:sz w:val="20"/>
+      <w:szCs w:val="20"/>
+    </w:rPr>
+  </w:style>
 </w:styles>
 </file>
 

</xml_diff>